<commit_message>
String in Java Apr 27
</commit_message>
<xml_diff>
--- a/students/sanat lc/StringInJava_April27.docx
+++ b/students/sanat lc/StringInJava_April27.docx
@@ -27,6 +27,34 @@
           <w:szCs w:val="30"/>
           <w:lang w:eastAsia="en-IN"/>
         </w:rPr>
+        <w:t>April 27</w:t>
+      </w:r>
+    </w:p>
+    <w:p>
+      <w:pPr>
+        <w:shd w:val="clear" w:color="auto" w:fill="F9FAFC"/>
+        <w:spacing w:after="180" w:line="450" w:lineRule="atLeast"/>
+        <w:outlineLvl w:val="2"/>
+        <w:rPr>
+          <w:rFonts w:ascii="Arial" w:eastAsia="Times New Roman" w:hAnsi="Arial" w:cs="Arial"/>
+          <w:b/>
+          <w:bCs/>
+          <w:color w:val="25265E"/>
+          <w:sz w:val="30"/>
+          <w:szCs w:val="30"/>
+          <w:lang w:eastAsia="en-IN"/>
+        </w:rPr>
+      </w:pPr>
+      <w:r>
+        <w:rPr>
+          <w:rFonts w:ascii="Arial" w:eastAsia="Times New Roman" w:hAnsi="Arial" w:cs="Arial"/>
+          <w:b/>
+          <w:bCs/>
+          <w:color w:val="25265E"/>
+          <w:sz w:val="30"/>
+          <w:szCs w:val="30"/>
+          <w:lang w:eastAsia="en-IN"/>
+        </w:rPr>
         <w:t>Create a String in Java</w:t>
       </w:r>
     </w:p>
@@ -35,6 +63,7 @@
         <w:rPr>
           <w:noProof/>
         </w:rPr>
+        <w:lastRenderedPageBreak/>
         <w:drawing>
           <wp:inline distT="0" distB="0" distL="0" distR="0" wp14:anchorId="01C39A2F" wp14:editId="429C3CD8">
             <wp:extent cx="5943600" cy="7458710"/>
@@ -284,7 +313,6 @@
         </w:rPr>
         <w:t xml:space="preserve">Java String </w:t>
       </w:r>
-      <w:proofErr w:type="spellStart"/>
       <w:proofErr w:type="gramStart"/>
       <w:r>
         <w:rPr>
@@ -295,9 +323,9 @@
           <w:sz w:val="32"/>
           <w:szCs w:val="32"/>
         </w:rPr>
-        <w:t>toUpperCase</w:t>
-      </w:r>
-      <w:proofErr w:type="spellEnd"/>
+        <w:t>toUpperCase(</w:t>
+      </w:r>
+      <w:proofErr w:type="gramEnd"/>
       <w:r>
         <w:rPr>
           <w:rFonts w:ascii="Helvetica" w:hAnsi="Helvetica" w:cs="Helvetica"/>
@@ -307,43 +335,7 @@
           <w:sz w:val="32"/>
           <w:szCs w:val="32"/>
         </w:rPr>
-        <w:t>(</w:t>
-      </w:r>
-      <w:proofErr w:type="gramEnd"/>
-      <w:r>
-        <w:rPr>
-          <w:rFonts w:ascii="Helvetica" w:hAnsi="Helvetica" w:cs="Helvetica"/>
-          <w:b w:val="0"/>
-          <w:bCs w:val="0"/>
-          <w:color w:val="610B4B"/>
-          <w:sz w:val="32"/>
-          <w:szCs w:val="32"/>
-        </w:rPr>
-        <w:t xml:space="preserve">) and </w:t>
-      </w:r>
-      <w:proofErr w:type="spellStart"/>
-      <w:r>
-        <w:rPr>
-          <w:rFonts w:ascii="Helvetica" w:hAnsi="Helvetica" w:cs="Helvetica"/>
-          <w:b w:val="0"/>
-          <w:bCs w:val="0"/>
-          <w:color w:val="610B4B"/>
-          <w:sz w:val="32"/>
-          <w:szCs w:val="32"/>
-        </w:rPr>
-        <w:t>toLowerCase</w:t>
-      </w:r>
-      <w:proofErr w:type="spellEnd"/>
-      <w:r>
-        <w:rPr>
-          <w:rFonts w:ascii="Helvetica" w:hAnsi="Helvetica" w:cs="Helvetica"/>
-          <w:b w:val="0"/>
-          <w:bCs w:val="0"/>
-          <w:color w:val="610B4B"/>
-          <w:sz w:val="32"/>
-          <w:szCs w:val="32"/>
-        </w:rPr>
-        <w:t>() method</w:t>
+        <w:t>) and toLowerCase() method</w:t>
       </w:r>
     </w:p>
     <w:p/>

</xml_diff>

<commit_message>
String in Java Apr 27-try2
</commit_message>
<xml_diff>
--- a/students/sanat lc/StringInJava_April27.docx
+++ b/students/sanat lc/StringInJava_April27.docx
@@ -40,6 +40,18 @@
           <w:lang w:eastAsia="en-IN"/>
         </w:rPr>
         <w:t xml:space="preserve">_Assignement </w:t>
+      </w:r>
+      <w:r>
+        <w:rPr>
+          <w:rFonts w:ascii="Arial" w:eastAsia="Times New Roman" w:hAnsi="Arial" w:cs="Arial"/>
+          <w:b/>
+          <w:bCs/>
+          <w:color w:val="25265E"/>
+          <w:sz w:val="30"/>
+          <w:szCs w:val="30"/>
+          <w:lang w:eastAsia="en-IN"/>
+        </w:rPr>
+        <w:t>Try 2</w:t>
       </w:r>
     </w:p>
     <w:p>
@@ -325,7 +337,7 @@
         </w:rPr>
         <w:t xml:space="preserve">Java String </w:t>
       </w:r>
-      <w:proofErr w:type="spellStart"/>
+      <w:proofErr w:type="gramStart"/>
       <w:r>
         <w:rPr>
           <w:rFonts w:ascii="Helvetica" w:hAnsi="Helvetica" w:cs="Helvetica"/>
@@ -335,9 +347,9 @@
           <w:sz w:val="32"/>
           <w:szCs w:val="32"/>
         </w:rPr>
-        <w:t>toUpperCase</w:t>
-      </w:r>
-      <w:proofErr w:type="spellEnd"/>
+        <w:t>toUpperCase(</w:t>
+      </w:r>
+      <w:proofErr w:type="gramEnd"/>
       <w:r>
         <w:rPr>
           <w:rFonts w:ascii="Helvetica" w:hAnsi="Helvetica" w:cs="Helvetica"/>
@@ -347,31 +359,7 @@
           <w:sz w:val="32"/>
           <w:szCs w:val="32"/>
         </w:rPr>
-        <w:t xml:space="preserve">() and </w:t>
-      </w:r>
-      <w:proofErr w:type="spellStart"/>
-      <w:r>
-        <w:rPr>
-          <w:rFonts w:ascii="Helvetica" w:hAnsi="Helvetica" w:cs="Helvetica"/>
-          <w:b w:val="0"/>
-          <w:bCs w:val="0"/>
-          <w:color w:val="610B4B"/>
-          <w:sz w:val="32"/>
-          <w:szCs w:val="32"/>
-        </w:rPr>
-        <w:t>toLowerCase</w:t>
-      </w:r>
-      <w:proofErr w:type="spellEnd"/>
-      <w:r>
-        <w:rPr>
-          <w:rFonts w:ascii="Helvetica" w:hAnsi="Helvetica" w:cs="Helvetica"/>
-          <w:b w:val="0"/>
-          <w:bCs w:val="0"/>
-          <w:color w:val="610B4B"/>
-          <w:sz w:val="32"/>
-          <w:szCs w:val="32"/>
-        </w:rPr>
-        <w:t>() method</w:t>
+        <w:t>) and toLowerCase() method</w:t>
       </w:r>
     </w:p>
     <w:p/>
@@ -491,7 +479,31 @@
           <w:sz w:val="32"/>
           <w:szCs w:val="32"/>
         </w:rPr>
-        <w:t>Java String replace() Method</w:t>
+        <w:t xml:space="preserve">Java String </w:t>
+      </w:r>
+      <w:proofErr w:type="gramStart"/>
+      <w:r>
+        <w:rPr>
+          <w:rFonts w:ascii="Helvetica" w:hAnsi="Helvetica" w:cs="Helvetica"/>
+          <w:b w:val="0"/>
+          <w:bCs w:val="0"/>
+          <w:color w:val="610B4B"/>
+          <w:sz w:val="32"/>
+          <w:szCs w:val="32"/>
+        </w:rPr>
+        <w:t>replace(</w:t>
+      </w:r>
+      <w:proofErr w:type="gramEnd"/>
+      <w:r>
+        <w:rPr>
+          <w:rFonts w:ascii="Helvetica" w:hAnsi="Helvetica" w:cs="Helvetica"/>
+          <w:b w:val="0"/>
+          <w:bCs w:val="0"/>
+          <w:color w:val="610B4B"/>
+          <w:sz w:val="32"/>
+          <w:szCs w:val="32"/>
+        </w:rPr>
+        <w:t>) Method</w:t>
       </w:r>
     </w:p>
     <w:p/>
@@ -671,6 +683,7 @@
     <w:lsdException w:name="HTML Sample" w:semiHidden="1" w:unhideWhenUsed="1"/>
     <w:lsdException w:name="HTML Typewriter" w:semiHidden="1" w:unhideWhenUsed="1"/>
     <w:lsdException w:name="HTML Variable" w:semiHidden="1" w:unhideWhenUsed="1"/>
+    <w:lsdException w:name="Normal Table" w:semiHidden="1" w:unhideWhenUsed="1"/>
     <w:lsdException w:name="annotation subject" w:semiHidden="1" w:unhideWhenUsed="1"/>
     <w:lsdException w:name="No List" w:semiHidden="1" w:unhideWhenUsed="1"/>
     <w:lsdException w:name="Outline List 1" w:semiHidden="1" w:unhideWhenUsed="1"/>
@@ -717,8 +730,10 @@
     <w:lsdException w:name="Table Subtle 2" w:semiHidden="1" w:unhideWhenUsed="1"/>
     <w:lsdException w:name="Table Web 1" w:semiHidden="1" w:unhideWhenUsed="1"/>
     <w:lsdException w:name="Table Web 2" w:semiHidden="1" w:unhideWhenUsed="1"/>
+    <w:lsdException w:name="Table Web 3" w:semiHidden="1" w:unhideWhenUsed="1"/>
     <w:lsdException w:name="Balloon Text" w:semiHidden="1" w:unhideWhenUsed="1"/>
     <w:lsdException w:name="Table Grid" w:uiPriority="39"/>
+    <w:lsdException w:name="Table Theme" w:semiHidden="1" w:unhideWhenUsed="1"/>
     <w:lsdException w:name="Placeholder Text" w:semiHidden="1"/>
     <w:lsdException w:name="No Spacing" w:uiPriority="1" w:qFormat="1"/>
     <w:lsdException w:name="Light Shading" w:uiPriority="60"/>

</xml_diff>